<commit_message>
MALS-1147 Renewal notice updates
</commit_message>
<xml_diff>
--- a/app/server/static/templates/notices/Renewal_Apiary_Template.docx
+++ b/app/server/static/templates/notices/Renewal_Apiary_Template.docx
@@ -1513,8 +1513,37 @@
           <w:sz w:val="24"/>
           <w:szCs w:val="24"/>
         </w:rPr>
-        <w:t xml:space="preserve"> or go online at www.gov.bc.ca/apiculture</w:t>
-      </w:r>
+        <w:t xml:space="preserve"> or go online at </w:t>
+      </w:r>
+      <w:hyperlink r:id="rId8" w:history="1">
+        <w:r>
+          <w:rPr>
+            <w:rStyle w:val="Hyperlink"/>
+            <w:rFonts w:ascii="Courier New" w:hAnsi="Courier New"/>
+            <w:b/>
+            <w:sz w:val="24"/>
+            <w:szCs w:val="24"/>
+          </w:rPr>
+          <w:t>www2gov.bc.ca/gov/content/industry/agriculture-seafood/programs/premises-id</w:t>
+        </w:r>
+      </w:hyperlink>
+    </w:p>
+    <w:p>
+      <w:pPr>
+        <w:pStyle w:val="Header"/>
+        <w:tabs>
+          <w:tab w:val="clear" w:pos="4320"/>
+          <w:tab w:val="clear" w:pos="8640"/>
+          <w:tab w:val="right" w:pos="10800"/>
+        </w:tabs>
+        <w:jc w:val="center"/>
+        <w:rPr>
+          <w:rFonts w:ascii="Courier New" w:hAnsi="Courier New"/>
+          <w:b/>
+          <w:sz w:val="24"/>
+          <w:szCs w:val="24"/>
+        </w:rPr>
+      </w:pPr>
     </w:p>
     <w:p>
       <w:pPr>
@@ -1531,12 +1560,8 @@
       </w:pPr>
     </w:p>
     <w:sectPr>
-      <w:headerReference w:type="even" r:id="rId8"/>
       <w:headerReference w:type="default" r:id="rId9"/>
-      <w:footerReference w:type="even" r:id="rId10"/>
-      <w:footerReference w:type="default" r:id="rId11"/>
-      <w:headerReference w:type="first" r:id="rId12"/>
-      <w:footerReference w:type="first" r:id="rId13"/>
+      <w:footerReference w:type="default" r:id="rId10"/>
       <w:pgSz w:w="12240" w:h="15840" w:code="1"/>
       <w:pgMar w:top="720" w:right="1440" w:bottom="720" w:left="1440" w:header="720" w:footer="720" w:gutter="0"/>
       <w:cols w:space="720"/>
@@ -1565,16 +1590,6 @@
 </file>
 
 <file path=word/footer1.xml><?xml version="1.0" encoding="utf-8"?>
-<w:ftr xmlns:wpc="http://schemas.microsoft.com/office/word/2010/wordprocessingCanvas" xmlns:cx="http://schemas.microsoft.com/office/drawing/2014/chartex" xmlns:cx1="http://schemas.microsoft.com/office/drawing/2015/9/8/chartex" xmlns:cx2="http://schemas.microsoft.com/office/drawing/2015/10/21/chartex" xmlns:cx3="http://schemas.microsoft.com/office/drawing/2016/5/9/chartex" xmlns:cx4="http://schemas.microsoft.com/office/drawing/2016/5/10/chartex" xmlns:cx5="http://schemas.microsoft.com/office/drawing/2016/5/11/chartex" xmlns:cx6="http://schemas.microsoft.com/office/drawing/2016/5/12/chartex" xmlns:cx7="http://schemas.microsoft.com/office/drawing/2016/5/13/chartex" xmlns:cx8="http://schemas.microsoft.com/office/drawing/2016/5/14/chartex" xmlns:mc="http://schemas.openxmlformats.org/markup-compatibility/2006" xmlns:aink="http://schemas.microsoft.com/office/drawing/2016/ink" xmlns:am3d="http://schemas.microsoft.com/office/drawing/2017/model3d" xmlns:o="urn:schemas-microsoft-com:office:office" xmlns:r="http://schemas.openxmlformats.org/officeDocument/2006/relationships" xmlns:m="http://schemas.openxmlformats.org/officeDocument/2006/math" xmlns:v="urn:schemas-microsoft-com:vml" xmlns:wp14="http://schemas.microsoft.com/office/word/2010/wordprocessingDrawing" xmlns:wp="http://schemas.openxmlformats.org/drawingml/2006/wordprocessingDrawing" xmlns:w10="urn:schemas-microsoft-com:office:word" xmlns:w="http://schemas.openxmlformats.org/wordprocessingml/2006/main" xmlns:w14="http://schemas.microsoft.com/office/word/2010/wordml" xmlns:w15="http://schemas.microsoft.com/office/word/2012/wordml" xmlns:w16cex="http://schemas.microsoft.com/office/word/2018/wordml/cex" xmlns:w16cid="http://schemas.microsoft.com/office/word/2016/wordml/cid" xmlns:w16="http://schemas.microsoft.com/office/word/2018/wordml" xmlns:w16se="http://schemas.microsoft.com/office/word/2015/wordml/symex" xmlns:wpg="http://schemas.microsoft.com/office/word/2010/wordprocessingGroup" xmlns:wpi="http://schemas.microsoft.com/office/word/2010/wordprocessingInk" xmlns:wne="http://schemas.microsoft.com/office/word/2006/wordml" xmlns:wps="http://schemas.microsoft.com/office/word/2010/wordprocessingShape" mc:Ignorable="w14 w15 w16se w16cid w16 w16cex wp14">
-  <w:p>
-    <w:pPr>
-      <w:pStyle w:val="Footer"/>
-    </w:pPr>
-  </w:p>
-</w:ftr>
-</file>
-
-<file path=word/footer2.xml><?xml version="1.0" encoding="utf-8"?>
 <w:ftr xmlns:wpc="http://schemas.microsoft.com/office/word/2010/wordprocessingCanvas" xmlns:cx="http://schemas.microsoft.com/office/drawing/2014/chartex" xmlns:cx1="http://schemas.microsoft.com/office/drawing/2015/9/8/chartex" xmlns:cx2="http://schemas.microsoft.com/office/drawing/2015/10/21/chartex" xmlns:cx3="http://schemas.microsoft.com/office/drawing/2016/5/9/chartex" xmlns:cx4="http://schemas.microsoft.com/office/drawing/2016/5/10/chartex" xmlns:cx5="http://schemas.microsoft.com/office/drawing/2016/5/11/chartex" xmlns:cx6="http://schemas.microsoft.com/office/drawing/2016/5/12/chartex" xmlns:cx7="http://schemas.microsoft.com/office/drawing/2016/5/13/chartex" xmlns:cx8="http://schemas.microsoft.com/office/drawing/2016/5/14/chartex" xmlns:mc="http://schemas.openxmlformats.org/markup-compatibility/2006" xmlns:aink="http://schemas.microsoft.com/office/drawing/2016/ink" xmlns:am3d="http://schemas.microsoft.com/office/drawing/2017/model3d" xmlns:o="urn:schemas-microsoft-com:office:office" xmlns:r="http://schemas.openxmlformats.org/officeDocument/2006/relationships" xmlns:m="http://schemas.openxmlformats.org/officeDocument/2006/math" xmlns:v="urn:schemas-microsoft-com:vml" xmlns:wp14="http://schemas.microsoft.com/office/word/2010/wordprocessingDrawing" xmlns:wp="http://schemas.openxmlformats.org/drawingml/2006/wordprocessingDrawing" xmlns:w10="urn:schemas-microsoft-com:office:word" xmlns:w="http://schemas.openxmlformats.org/wordprocessingml/2006/main" xmlns:w14="http://schemas.microsoft.com/office/word/2010/wordml" xmlns:w15="http://schemas.microsoft.com/office/word/2012/wordml" xmlns:w16cex="http://schemas.microsoft.com/office/word/2018/wordml/cex" xmlns:w16cid="http://schemas.microsoft.com/office/word/2016/wordml/cid" xmlns:w16="http://schemas.microsoft.com/office/word/2018/wordml" xmlns:w16se="http://schemas.microsoft.com/office/word/2015/wordml/symex" xmlns:wpg="http://schemas.microsoft.com/office/word/2010/wordprocessingGroup" xmlns:wpi="http://schemas.microsoft.com/office/word/2010/wordprocessingInk" xmlns:wne="http://schemas.microsoft.com/office/word/2006/wordml" xmlns:wps="http://schemas.microsoft.com/office/word/2010/wordprocessingShape" mc:Ignorable="w14 w15 w16se w16cid w16 w16cex wp14">
   <w:p>
     <w:pPr>
@@ -1747,7 +1762,7 @@
         <w:spacing w:val="-20"/>
         <w:sz w:val="22"/>
       </w:rPr>
-      <w:t>2021-04-20</w:t>
+      <w:t>2021-12-01</w:t>
     </w:r>
     <w:r>
       <w:rPr>
@@ -1770,16 +1785,6 @@
 </w:ftr>
 </file>
 
-<file path=word/footer3.xml><?xml version="1.0" encoding="utf-8"?>
-<w:ftr xmlns:wpc="http://schemas.microsoft.com/office/word/2010/wordprocessingCanvas" xmlns:cx="http://schemas.microsoft.com/office/drawing/2014/chartex" xmlns:cx1="http://schemas.microsoft.com/office/drawing/2015/9/8/chartex" xmlns:cx2="http://schemas.microsoft.com/office/drawing/2015/10/21/chartex" xmlns:cx3="http://schemas.microsoft.com/office/drawing/2016/5/9/chartex" xmlns:cx4="http://schemas.microsoft.com/office/drawing/2016/5/10/chartex" xmlns:cx5="http://schemas.microsoft.com/office/drawing/2016/5/11/chartex" xmlns:cx6="http://schemas.microsoft.com/office/drawing/2016/5/12/chartex" xmlns:cx7="http://schemas.microsoft.com/office/drawing/2016/5/13/chartex" xmlns:cx8="http://schemas.microsoft.com/office/drawing/2016/5/14/chartex" xmlns:mc="http://schemas.openxmlformats.org/markup-compatibility/2006" xmlns:aink="http://schemas.microsoft.com/office/drawing/2016/ink" xmlns:am3d="http://schemas.microsoft.com/office/drawing/2017/model3d" xmlns:o="urn:schemas-microsoft-com:office:office" xmlns:r="http://schemas.openxmlformats.org/officeDocument/2006/relationships" xmlns:m="http://schemas.openxmlformats.org/officeDocument/2006/math" xmlns:v="urn:schemas-microsoft-com:vml" xmlns:wp14="http://schemas.microsoft.com/office/word/2010/wordprocessingDrawing" xmlns:wp="http://schemas.openxmlformats.org/drawingml/2006/wordprocessingDrawing" xmlns:w10="urn:schemas-microsoft-com:office:word" xmlns:w="http://schemas.openxmlformats.org/wordprocessingml/2006/main" xmlns:w14="http://schemas.microsoft.com/office/word/2010/wordml" xmlns:w15="http://schemas.microsoft.com/office/word/2012/wordml" xmlns:w16cex="http://schemas.microsoft.com/office/word/2018/wordml/cex" xmlns:w16cid="http://schemas.microsoft.com/office/word/2016/wordml/cid" xmlns:w16="http://schemas.microsoft.com/office/word/2018/wordml" xmlns:w16se="http://schemas.microsoft.com/office/word/2015/wordml/symex" xmlns:wpg="http://schemas.microsoft.com/office/word/2010/wordprocessingGroup" xmlns:wpi="http://schemas.microsoft.com/office/word/2010/wordprocessingInk" xmlns:wne="http://schemas.microsoft.com/office/word/2006/wordml" xmlns:wps="http://schemas.microsoft.com/office/word/2010/wordprocessingShape" mc:Ignorable="w14 w15 w16se w16cid w16 w16cex wp14">
-  <w:p>
-    <w:pPr>
-      <w:pStyle w:val="Footer"/>
-    </w:pPr>
-  </w:p>
-</w:ftr>
-</file>
-
 <file path=word/footnotes.xml><?xml version="1.0" encoding="utf-8"?>
 <w:footnotes xmlns:wpc="http://schemas.microsoft.com/office/word/2010/wordprocessingCanvas" xmlns:cx="http://schemas.microsoft.com/office/drawing/2014/chartex" xmlns:cx1="http://schemas.microsoft.com/office/drawing/2015/9/8/chartex" xmlns:cx2="http://schemas.microsoft.com/office/drawing/2015/10/21/chartex" xmlns:cx3="http://schemas.microsoft.com/office/drawing/2016/5/9/chartex" xmlns:cx4="http://schemas.microsoft.com/office/drawing/2016/5/10/chartex" xmlns:cx5="http://schemas.microsoft.com/office/drawing/2016/5/11/chartex" xmlns:cx6="http://schemas.microsoft.com/office/drawing/2016/5/12/chartex" xmlns:cx7="http://schemas.microsoft.com/office/drawing/2016/5/13/chartex" xmlns:cx8="http://schemas.microsoft.com/office/drawing/2016/5/14/chartex" xmlns:mc="http://schemas.openxmlformats.org/markup-compatibility/2006" xmlns:aink="http://schemas.microsoft.com/office/drawing/2016/ink" xmlns:am3d="http://schemas.microsoft.com/office/drawing/2017/model3d" xmlns:o="urn:schemas-microsoft-com:office:office" xmlns:r="http://schemas.openxmlformats.org/officeDocument/2006/relationships" xmlns:m="http://schemas.openxmlformats.org/officeDocument/2006/math" xmlns:v="urn:schemas-microsoft-com:vml" xmlns:wp14="http://schemas.microsoft.com/office/word/2010/wordprocessingDrawing" xmlns:wp="http://schemas.openxmlformats.org/drawingml/2006/wordprocessingDrawing" xmlns:w10="urn:schemas-microsoft-com:office:word" xmlns:w="http://schemas.openxmlformats.org/wordprocessingml/2006/main" xmlns:w14="http://schemas.microsoft.com/office/word/2010/wordml" xmlns:w15="http://schemas.microsoft.com/office/word/2012/wordml" xmlns:w16cex="http://schemas.microsoft.com/office/word/2018/wordml/cex" xmlns:w16cid="http://schemas.microsoft.com/office/word/2016/wordml/cid" xmlns:w16="http://schemas.microsoft.com/office/word/2018/wordml" xmlns:w16se="http://schemas.microsoft.com/office/word/2015/wordml/symex" xmlns:wpg="http://schemas.microsoft.com/office/word/2010/wordprocessingGroup" xmlns:wpi="http://schemas.microsoft.com/office/word/2010/wordprocessingInk" xmlns:wne="http://schemas.microsoft.com/office/word/2006/wordml" xmlns:wps="http://schemas.microsoft.com/office/word/2010/wordprocessingShape" mc:Ignorable="w14 w15 w16se w16cid w16 w16cex wp14">
   <w:footnote w:type="separator" w:id="-1">
@@ -1800,16 +1805,6 @@
 </file>
 
 <file path=word/header1.xml><?xml version="1.0" encoding="utf-8"?>
-<w:hdr xmlns:wpc="http://schemas.microsoft.com/office/word/2010/wordprocessingCanvas" xmlns:cx="http://schemas.microsoft.com/office/drawing/2014/chartex" xmlns:cx1="http://schemas.microsoft.com/office/drawing/2015/9/8/chartex" xmlns:cx2="http://schemas.microsoft.com/office/drawing/2015/10/21/chartex" xmlns:cx3="http://schemas.microsoft.com/office/drawing/2016/5/9/chartex" xmlns:cx4="http://schemas.microsoft.com/office/drawing/2016/5/10/chartex" xmlns:cx5="http://schemas.microsoft.com/office/drawing/2016/5/11/chartex" xmlns:cx6="http://schemas.microsoft.com/office/drawing/2016/5/12/chartex" xmlns:cx7="http://schemas.microsoft.com/office/drawing/2016/5/13/chartex" xmlns:cx8="http://schemas.microsoft.com/office/drawing/2016/5/14/chartex" xmlns:mc="http://schemas.openxmlformats.org/markup-compatibility/2006" xmlns:aink="http://schemas.microsoft.com/office/drawing/2016/ink" xmlns:am3d="http://schemas.microsoft.com/office/drawing/2017/model3d" xmlns:o="urn:schemas-microsoft-com:office:office" xmlns:r="http://schemas.openxmlformats.org/officeDocument/2006/relationships" xmlns:m="http://schemas.openxmlformats.org/officeDocument/2006/math" xmlns:v="urn:schemas-microsoft-com:vml" xmlns:wp14="http://schemas.microsoft.com/office/word/2010/wordprocessingDrawing" xmlns:wp="http://schemas.openxmlformats.org/drawingml/2006/wordprocessingDrawing" xmlns:w10="urn:schemas-microsoft-com:office:word" xmlns:w="http://schemas.openxmlformats.org/wordprocessingml/2006/main" xmlns:w14="http://schemas.microsoft.com/office/word/2010/wordml" xmlns:w15="http://schemas.microsoft.com/office/word/2012/wordml" xmlns:w16cex="http://schemas.microsoft.com/office/word/2018/wordml/cex" xmlns:w16cid="http://schemas.microsoft.com/office/word/2016/wordml/cid" xmlns:w16="http://schemas.microsoft.com/office/word/2018/wordml" xmlns:w16se="http://schemas.microsoft.com/office/word/2015/wordml/symex" xmlns:wpg="http://schemas.microsoft.com/office/word/2010/wordprocessingGroup" xmlns:wpi="http://schemas.microsoft.com/office/word/2010/wordprocessingInk" xmlns:wne="http://schemas.microsoft.com/office/word/2006/wordml" xmlns:wps="http://schemas.microsoft.com/office/word/2010/wordprocessingShape" mc:Ignorable="w14 w15 w16se w16cid w16 w16cex wp14">
-  <w:p>
-    <w:pPr>
-      <w:pStyle w:val="Header"/>
-    </w:pPr>
-  </w:p>
-</w:hdr>
-</file>
-
-<file path=word/header2.xml><?xml version="1.0" encoding="utf-8"?>
 <w:hdr xmlns:wpc="http://schemas.microsoft.com/office/word/2010/wordprocessingCanvas" xmlns:cx="http://schemas.microsoft.com/office/drawing/2014/chartex" xmlns:cx1="http://schemas.microsoft.com/office/drawing/2015/9/8/chartex" xmlns:cx2="http://schemas.microsoft.com/office/drawing/2015/10/21/chartex" xmlns:cx3="http://schemas.microsoft.com/office/drawing/2016/5/9/chartex" xmlns:cx4="http://schemas.microsoft.com/office/drawing/2016/5/10/chartex" xmlns:cx5="http://schemas.microsoft.com/office/drawing/2016/5/11/chartex" xmlns:cx6="http://schemas.microsoft.com/office/drawing/2016/5/12/chartex" xmlns:cx7="http://schemas.microsoft.com/office/drawing/2016/5/13/chartex" xmlns:cx8="http://schemas.microsoft.com/office/drawing/2016/5/14/chartex" xmlns:mc="http://schemas.openxmlformats.org/markup-compatibility/2006" xmlns:aink="http://schemas.microsoft.com/office/drawing/2016/ink" xmlns:am3d="http://schemas.microsoft.com/office/drawing/2017/model3d" xmlns:o="urn:schemas-microsoft-com:office:office" xmlns:r="http://schemas.openxmlformats.org/officeDocument/2006/relationships" xmlns:m="http://schemas.openxmlformats.org/officeDocument/2006/math" xmlns:v="urn:schemas-microsoft-com:vml" xmlns:wp14="http://schemas.microsoft.com/office/word/2010/wordprocessingDrawing" xmlns:wp="http://schemas.openxmlformats.org/drawingml/2006/wordprocessingDrawing" xmlns:w10="urn:schemas-microsoft-com:office:word" xmlns:w="http://schemas.openxmlformats.org/wordprocessingml/2006/main" xmlns:w14="http://schemas.microsoft.com/office/word/2010/wordml" xmlns:w15="http://schemas.microsoft.com/office/word/2012/wordml" xmlns:w16cex="http://schemas.microsoft.com/office/word/2018/wordml/cex" xmlns:w16cid="http://schemas.microsoft.com/office/word/2016/wordml/cid" xmlns:w16="http://schemas.microsoft.com/office/word/2018/wordml" xmlns:w16se="http://schemas.microsoft.com/office/word/2015/wordml/symex" xmlns:wpg="http://schemas.microsoft.com/office/word/2010/wordprocessingGroup" xmlns:wpi="http://schemas.microsoft.com/office/word/2010/wordprocessingInk" xmlns:wne="http://schemas.microsoft.com/office/word/2006/wordml" xmlns:wps="http://schemas.microsoft.com/office/word/2010/wordprocessingShape" mc:Ignorable="w14 w15 w16se w16cid w16 w16cex wp14">
   <w:tbl>
     <w:tblPr>
@@ -2063,7 +2058,7 @@
               <w:rFonts w:ascii="Arial" w:hAnsi="Arial"/>
               <w:sz w:val="16"/>
             </w:rPr>
-            <w:t>604</w:t>
+            <w:t>778</w:t>
           </w:r>
           <w:r>
             <w:rPr>
@@ -2077,14 +2072,7 @@
               <w:rFonts w:ascii="Arial" w:hAnsi="Arial"/>
               <w:sz w:val="16"/>
             </w:rPr>
-            <w:t>55</w:t>
-          </w:r>
-          <w:r>
-            <w:rPr>
-              <w:rFonts w:ascii="Arial" w:hAnsi="Arial"/>
-              <w:sz w:val="16"/>
-            </w:rPr>
-            <w:t>6</w:t>
+            <w:t>666</w:t>
           </w:r>
           <w:r>
             <w:rPr>
@@ -2098,7 +2086,7 @@
               <w:rFonts w:ascii="Arial" w:hAnsi="Arial"/>
               <w:sz w:val="16"/>
             </w:rPr>
-            <w:t>3093</w:t>
+            <w:t>0560</w:t>
           </w:r>
         </w:p>
         <w:p>
@@ -2127,16 +2115,6 @@
       </w:tc>
     </w:tr>
   </w:tbl>
-  <w:p>
-    <w:pPr>
-      <w:pStyle w:val="Header"/>
-    </w:pPr>
-  </w:p>
-</w:hdr>
-</file>
-
-<file path=word/header3.xml><?xml version="1.0" encoding="utf-8"?>
-<w:hdr xmlns:wpc="http://schemas.microsoft.com/office/word/2010/wordprocessingCanvas" xmlns:cx="http://schemas.microsoft.com/office/drawing/2014/chartex" xmlns:cx1="http://schemas.microsoft.com/office/drawing/2015/9/8/chartex" xmlns:cx2="http://schemas.microsoft.com/office/drawing/2015/10/21/chartex" xmlns:cx3="http://schemas.microsoft.com/office/drawing/2016/5/9/chartex" xmlns:cx4="http://schemas.microsoft.com/office/drawing/2016/5/10/chartex" xmlns:cx5="http://schemas.microsoft.com/office/drawing/2016/5/11/chartex" xmlns:cx6="http://schemas.microsoft.com/office/drawing/2016/5/12/chartex" xmlns:cx7="http://schemas.microsoft.com/office/drawing/2016/5/13/chartex" xmlns:cx8="http://schemas.microsoft.com/office/drawing/2016/5/14/chartex" xmlns:mc="http://schemas.openxmlformats.org/markup-compatibility/2006" xmlns:aink="http://schemas.microsoft.com/office/drawing/2016/ink" xmlns:am3d="http://schemas.microsoft.com/office/drawing/2017/model3d" xmlns:o="urn:schemas-microsoft-com:office:office" xmlns:r="http://schemas.openxmlformats.org/officeDocument/2006/relationships" xmlns:m="http://schemas.openxmlformats.org/officeDocument/2006/math" xmlns:v="urn:schemas-microsoft-com:vml" xmlns:wp14="http://schemas.microsoft.com/office/word/2010/wordprocessingDrawing" xmlns:wp="http://schemas.openxmlformats.org/drawingml/2006/wordprocessingDrawing" xmlns:w10="urn:schemas-microsoft-com:office:word" xmlns:w="http://schemas.openxmlformats.org/wordprocessingml/2006/main" xmlns:w14="http://schemas.microsoft.com/office/word/2010/wordml" xmlns:w15="http://schemas.microsoft.com/office/word/2012/wordml" xmlns:w16cex="http://schemas.microsoft.com/office/word/2018/wordml/cex" xmlns:w16cid="http://schemas.microsoft.com/office/word/2016/wordml/cid" xmlns:w16="http://schemas.microsoft.com/office/word/2018/wordml" xmlns:w16se="http://schemas.microsoft.com/office/word/2015/wordml/symex" xmlns:wpg="http://schemas.microsoft.com/office/word/2010/wordprocessingGroup" xmlns:wpi="http://schemas.microsoft.com/office/word/2010/wordprocessingInk" xmlns:wne="http://schemas.microsoft.com/office/word/2006/wordml" xmlns:wps="http://schemas.microsoft.com/office/word/2010/wordprocessingShape" mc:Ignorable="w14 w15 w16se w16cid w16 w16cex wp14">
   <w:p>
     <w:pPr>
       <w:pStyle w:val="Header"/>
@@ -2525,6 +2503,7 @@
   <w:style w:type="paragraph" w:styleId="Header">
     <w:name w:val="header"/>
     <w:basedOn w:val="Normal"/>
+    <w:link w:val="HeaderChar"/>
     <w:pPr>
       <w:tabs>
         <w:tab w:val="center" w:pos="4320"/>
@@ -2578,6 +2557,24 @@
       <w:sz w:val="16"/>
       <w:szCs w:val="16"/>
       <w:lang w:val="en-US" w:eastAsia="en-US"/>
+    </w:rPr>
+  </w:style>
+  <w:style w:type="character" w:customStyle="1" w:styleId="HeaderChar">
+    <w:name w:val="Header Char"/>
+    <w:basedOn w:val="DefaultParagraphFont"/>
+    <w:link w:val="Header"/>
+    <w:rsid w:val="006D2971"/>
+    <w:rPr>
+      <w:lang w:val="en-US"/>
+    </w:rPr>
+  </w:style>
+  <w:style w:type="character" w:styleId="Hyperlink">
+    <w:name w:val="Hyperlink"/>
+    <w:basedOn w:val="DefaultParagraphFont"/>
+    <w:rsid w:val="006D2971"/>
+    <w:rPr>
+      <w:color w:val="0563C1" w:themeColor="hyperlink"/>
+      <w:u w:val="single"/>
     </w:rPr>
   </w:style>
 </w:styles>
@@ -2879,6 +2876,15 @@
 </file>
 
 <file path=customXml/item1.xml><?xml version="1.0" encoding="utf-8"?>
+<?mso-contentType ?>
+<FormTemplates xmlns="http://schemas.microsoft.com/sharepoint/v3/contenttype/forms">
+  <Display>DocumentLibraryForm</Display>
+  <Edit>DocumentLibraryForm</Edit>
+  <New>DocumentLibraryForm</New>
+</FormTemplates>
+</file>
+
+<file path=customXml/item2.xml><?xml version="1.0" encoding="utf-8"?>
 <ct:contentTypeSchema xmlns:ct="http://schemas.microsoft.com/office/2006/metadata/contentType" xmlns:ma="http://schemas.microsoft.com/office/2006/metadata/properties/metaAttributes" ct:_="" ma:_="" ma:contentTypeName="Document" ma:contentTypeID="0x010100B8CBF3948AF16E4A9427EB9CB0C3AFDB" ma:contentTypeVersion="11" ma:contentTypeDescription="Create a new document." ma:contentTypeScope="" ma:versionID="9fc8a81a77eeb73bda9729b3f784b8c4">
   <xsd:schema xmlns:xsd="http://www.w3.org/2001/XMLSchema" xmlns:xs="http://www.w3.org/2001/XMLSchema" xmlns:p="http://schemas.microsoft.com/office/2006/metadata/properties" xmlns:ns2="bc8b8595-9fa1-49bc-a016-2621e7bde64e" xmlns:ns3="e1c8ebbc-f196-4c28-98e9-1900bd408e79" targetNamespace="http://schemas.microsoft.com/office/2006/metadata/properties" ma:root="true" ma:fieldsID="88ad40c7f0e134defa4acd5e486d3459" ns2:_="" ns3:_="">
     <xsd:import namespace="bc8b8595-9fa1-49bc-a016-2621e7bde64e"/>
@@ -3089,16 +3095,15 @@
 </ct:contentTypeSchema>
 </file>
 
-<file path=customXml/item2.xml><?xml version="1.0" encoding="utf-8"?>
-<?mso-contentType ?>
-<FormTemplates xmlns="http://schemas.microsoft.com/sharepoint/v3/contenttype/forms">
-  <Display>DocumentLibraryForm</Display>
-  <Edit>DocumentLibraryForm</Edit>
-  <New>DocumentLibraryForm</New>
-</FormTemplates>
+<file path=customXml/itemProps1.xml><?xml version="1.0" encoding="utf-8"?>
+<ds:datastoreItem xmlns:ds="http://schemas.openxmlformats.org/officeDocument/2006/customXml" ds:itemID="{92D0D2CE-A6B8-4A49-849C-BE57493DF924}">
+  <ds:schemaRefs>
+    <ds:schemaRef ds:uri="http://schemas.microsoft.com/sharepoint/v3/contenttype/forms"/>
+  </ds:schemaRefs>
+</ds:datastoreItem>
 </file>
 
-<file path=customXml/itemProps1.xml><?xml version="1.0" encoding="utf-8"?>
+<file path=customXml/itemProps2.xml><?xml version="1.0" encoding="utf-8"?>
 <ds:datastoreItem xmlns:ds="http://schemas.openxmlformats.org/officeDocument/2006/customXml" ds:itemID="{9987FCCB-63FB-4D2D-B211-DB7635AA634A}">
   <ds:schemaRefs>
     <ds:schemaRef ds:uri="http://schemas.microsoft.com/office/2006/metadata/contentType"/>
@@ -3115,12 +3120,4 @@
     <ds:schemaRef ds:uri="http://schemas.microsoft.com/internal/obd"/>
   </ds:schemaRefs>
 </ds:datastoreItem>
-</file>
-
-<file path=customXml/itemProps2.xml><?xml version="1.0" encoding="utf-8"?>
-<ds:datastoreItem xmlns:ds="http://schemas.openxmlformats.org/officeDocument/2006/customXml" ds:itemID="{92D0D2CE-A6B8-4A49-849C-BE57493DF924}">
-  <ds:schemaRefs>
-    <ds:schemaRef ds:uri="http://schemas.microsoft.com/sharepoint/v3/contenttype/forms"/>
-  </ds:schemaRefs>
-</ds:datastoreItem>
 </file>
</xml_diff>

<commit_message>
update apiary renewal link
</commit_message>
<xml_diff>
--- a/app/server/static/templates/notices/Renewal_Apiary_Template.docx
+++ b/app/server/static/templates/notices/Renewal_Apiary_Template.docx
@@ -1103,7 +1103,7 @@
         </w:rPr>
         <w:t xml:space="preserve"> or go online at </w:t>
       </w:r>
-      <w:hyperlink r:id="rId8" w:history="1">
+      <w:hyperlink r:id="rId8" w:tgtFrame="_blank" w:tooltip="Follow link" w:history="1">
         <w:r>
           <w:rPr>
             <w:rStyle w:val="Hyperlink"/>
@@ -1112,7 +1112,7 @@
             <w:sz w:val="24"/>
             <w:szCs w:val="24"/>
           </w:rPr>
-          <w:t>www2gov.bc.ca/gov/content/industry/agriculture-seafood/programs/premises-id</w:t>
+          <w:t>https://apps.nrs.gov.bc.ca/ext/pid-ext/welcome.page</w:t>
         </w:r>
       </w:hyperlink>
     </w:p>
@@ -1345,7 +1345,7 @@
         <w:spacing w:val="-20"/>
         <w:sz w:val="22"/>
       </w:rPr>
-      <w:t>2023-03-01</w:t>
+      <w:t>2023-09-27</w:t>
     </w:r>
     <w:r>
       <w:rPr>
@@ -2097,7 +2097,6 @@
   <w:style w:type="character" w:default="1" w:styleId="DefaultParagraphFont">
     <w:name w:val="Default Paragraph Font"/>
     <w:uiPriority w:val="1"/>
-    <w:semiHidden/>
     <w:unhideWhenUsed/>
   </w:style>
   <w:style w:type="table" w:default="1" w:styleId="TableNormal">
@@ -2195,6 +2194,27 @@
     <w:rsid w:val="006D2971"/>
     <w:rPr>
       <w:color w:val="0563C1" w:themeColor="hyperlink"/>
+      <w:u w:val="single"/>
+    </w:rPr>
+  </w:style>
+  <w:style w:type="character" w:styleId="UnresolvedMention">
+    <w:name w:val="Unresolved Mention"/>
+    <w:basedOn w:val="DefaultParagraphFont"/>
+    <w:uiPriority w:val="99"/>
+    <w:semiHidden/>
+    <w:unhideWhenUsed/>
+    <w:rsid w:val="00473A4F"/>
+    <w:rPr>
+      <w:color w:val="605E5C"/>
+      <w:shd w:val="clear" w:color="auto" w:fill="E1DFDD"/>
+    </w:rPr>
+  </w:style>
+  <w:style w:type="character" w:styleId="FollowedHyperlink">
+    <w:name w:val="FollowedHyperlink"/>
+    <w:basedOn w:val="DefaultParagraphFont"/>
+    <w:rsid w:val="00473A4F"/>
+    <w:rPr>
+      <w:color w:val="954F72" w:themeColor="followedHyperlink"/>
       <w:u w:val="single"/>
     </w:rPr>
   </w:style>
@@ -2497,6 +2517,15 @@
 </file>
 
 <file path=customXml/item1.xml><?xml version="1.0" encoding="utf-8"?>
+<?mso-contentType ?>
+<FormTemplates xmlns="http://schemas.microsoft.com/sharepoint/v3/contenttype/forms">
+  <Display>DocumentLibraryForm</Display>
+  <Edit>DocumentLibraryForm</Edit>
+  <New>DocumentLibraryForm</New>
+</FormTemplates>
+</file>
+
+<file path=customXml/item2.xml><?xml version="1.0" encoding="utf-8"?>
 <ct:contentTypeSchema xmlns:ct="http://schemas.microsoft.com/office/2006/metadata/contentType" xmlns:ma="http://schemas.microsoft.com/office/2006/metadata/properties/metaAttributes" ct:_="" ma:_="" ma:contentTypeName="Document" ma:contentTypeID="0x010100B8CBF3948AF16E4A9427EB9CB0C3AFDB" ma:contentTypeVersion="11" ma:contentTypeDescription="Create a new document." ma:contentTypeScope="" ma:versionID="9fc8a81a77eeb73bda9729b3f784b8c4">
   <xsd:schema xmlns:xsd="http://www.w3.org/2001/XMLSchema" xmlns:xs="http://www.w3.org/2001/XMLSchema" xmlns:p="http://schemas.microsoft.com/office/2006/metadata/properties" xmlns:ns2="bc8b8595-9fa1-49bc-a016-2621e7bde64e" xmlns:ns3="e1c8ebbc-f196-4c28-98e9-1900bd408e79" targetNamespace="http://schemas.microsoft.com/office/2006/metadata/properties" ma:root="true" ma:fieldsID="88ad40c7f0e134defa4acd5e486d3459" ns2:_="" ns3:_="">
     <xsd:import namespace="bc8b8595-9fa1-49bc-a016-2621e7bde64e"/>
@@ -2707,16 +2736,15 @@
 </ct:contentTypeSchema>
 </file>
 
-<file path=customXml/item2.xml><?xml version="1.0" encoding="utf-8"?>
-<?mso-contentType ?>
-<FormTemplates xmlns="http://schemas.microsoft.com/sharepoint/v3/contenttype/forms">
-  <Display>DocumentLibraryForm</Display>
-  <Edit>DocumentLibraryForm</Edit>
-  <New>DocumentLibraryForm</New>
-</FormTemplates>
+<file path=customXml/itemProps1.xml><?xml version="1.0" encoding="utf-8"?>
+<ds:datastoreItem xmlns:ds="http://schemas.openxmlformats.org/officeDocument/2006/customXml" ds:itemID="{92D0D2CE-A6B8-4A49-849C-BE57493DF924}">
+  <ds:schemaRefs>
+    <ds:schemaRef ds:uri="http://schemas.microsoft.com/sharepoint/v3/contenttype/forms"/>
+  </ds:schemaRefs>
+</ds:datastoreItem>
 </file>
 
-<file path=customXml/itemProps1.xml><?xml version="1.0" encoding="utf-8"?>
+<file path=customXml/itemProps2.xml><?xml version="1.0" encoding="utf-8"?>
 <ds:datastoreItem xmlns:ds="http://schemas.openxmlformats.org/officeDocument/2006/customXml" ds:itemID="{9987FCCB-63FB-4D2D-B211-DB7635AA634A}">
   <ds:schemaRefs>
     <ds:schemaRef ds:uri="http://schemas.microsoft.com/office/2006/metadata/contentType"/>
@@ -2733,12 +2761,4 @@
     <ds:schemaRef ds:uri="http://schemas.microsoft.com/internal/obd"/>
   </ds:schemaRefs>
 </ds:datastoreItem>
-</file>
-
-<file path=customXml/itemProps2.xml><?xml version="1.0" encoding="utf-8"?>
-<ds:datastoreItem xmlns:ds="http://schemas.openxmlformats.org/officeDocument/2006/customXml" ds:itemID="{92D0D2CE-A6B8-4A49-849C-BE57493DF924}">
-  <ds:schemaRefs>
-    <ds:schemaRef ds:uri="http://schemas.microsoft.com/sharepoint/v3/contenttype/forms"/>
-  </ds:schemaRefs>
-</ds:datastoreItem>
 </file>
</xml_diff>